<commit_message>
User stories Criar em vez de Registar
</commit_message>
<xml_diff>
--- a/Relatórios/User_Stories.docx
+++ b/Relatórios/User_Stories.docx
@@ -13,6 +13,7 @@
           <w:u w:val="single"/>
         </w:rPr>
       </w:pPr>
+      <w:proofErr w:type="spellStart"/>
       <w:r>
         <w:rPr>
           <w:b/>
@@ -21,8 +22,31 @@
           <w:szCs w:val="32"/>
           <w:u w:val="single"/>
         </w:rPr>
-        <w:t>User Stories</w:t>
-      </w:r>
+        <w:t>User</w:t>
+      </w:r>
+      <w:proofErr w:type="spellEnd"/>
+      <w:r>
+        <w:rPr>
+          <w:b/>
+          <w:bCs/>
+          <w:sz w:val="32"/>
+          <w:szCs w:val="32"/>
+          <w:u w:val="single"/>
+        </w:rPr>
+        <w:t xml:space="preserve"> </w:t>
+      </w:r>
+      <w:proofErr w:type="spellStart"/>
+      <w:r>
+        <w:rPr>
+          <w:b/>
+          <w:bCs/>
+          <w:sz w:val="32"/>
+          <w:szCs w:val="32"/>
+          <w:u w:val="single"/>
+        </w:rPr>
+        <w:t>Stories</w:t>
+      </w:r>
+      <w:proofErr w:type="spellEnd"/>
       <w:r>
         <w:rPr>
           <w:b/>
@@ -115,7 +139,19 @@
         <w:rPr>
           <w:u w:val="single"/>
         </w:rPr>
-        <w:t xml:space="preserve"> - Registo de nova Conta</w:t>
+        <w:t xml:space="preserve"> - </w:t>
+      </w:r>
+      <w:r>
+        <w:rPr>
+          <w:u w:val="single"/>
+        </w:rPr>
+        <w:t>Criar</w:t>
+      </w:r>
+      <w:r>
+        <w:rPr>
+          <w:u w:val="single"/>
+        </w:rPr>
+        <w:t xml:space="preserve"> Conta</w:t>
       </w:r>
     </w:p>
     <w:p>
@@ -155,7 +191,19 @@
         <w:t>Quero:</w:t>
       </w:r>
       <w:r>
-        <w:t xml:space="preserve"> Registar a minha conta na</w:t>
+        <w:t xml:space="preserve"> </w:t>
+      </w:r>
+      <w:r>
+        <w:t>Criar</w:t>
+      </w:r>
+      <w:r>
+        <w:t xml:space="preserve"> </w:t>
+      </w:r>
+      <w:r>
+        <w:t xml:space="preserve">uma </w:t>
+      </w:r>
+      <w:r>
+        <w:t>conta na</w:t>
       </w:r>
       <w:r>
         <w:t xml:space="preserve"> aplicação</w:t>
@@ -3442,12 +3490,21 @@
         <w:lastRenderedPageBreak/>
         <w:t xml:space="preserve">  </w:t>
       </w:r>
+      <w:proofErr w:type="spellStart"/>
       <w:r>
         <w:rPr>
           <w:b/>
           <w:bCs/>
         </w:rPr>
-        <w:t>Dashboard Web:</w:t>
+        <w:t>Dashboard</w:t>
+      </w:r>
+      <w:proofErr w:type="spellEnd"/>
+      <w:r>
+        <w:rPr>
+          <w:b/>
+          <w:bCs/>
+        </w:rPr>
+        <w:t xml:space="preserve"> Web:</w:t>
       </w:r>
     </w:p>
     <w:p>
@@ -3514,8 +3571,13 @@
       <w:r>
         <w:t xml:space="preserve"> </w:t>
       </w:r>
-      <w:r>
-        <w:t xml:space="preserve">Dashboard </w:t>
+      <w:proofErr w:type="spellStart"/>
+      <w:r>
+        <w:t>Dashboard</w:t>
+      </w:r>
+      <w:proofErr w:type="spellEnd"/>
+      <w:r>
+        <w:t xml:space="preserve"> </w:t>
       </w:r>
       <w:r>
         <w:t>W</w:t>
@@ -3523,9 +3585,19 @@
       <w:r>
         <w:t xml:space="preserve">eb </w:t>
       </w:r>
-      <w:r>
-        <w:t>Happy Guest</w:t>
-      </w:r>
+      <w:proofErr w:type="spellStart"/>
+      <w:r>
+        <w:t>Happy</w:t>
+      </w:r>
+      <w:proofErr w:type="spellEnd"/>
+      <w:r>
+        <w:t xml:space="preserve"> </w:t>
+      </w:r>
+      <w:proofErr w:type="spellStart"/>
+      <w:r>
+        <w:t>Guest</w:t>
+      </w:r>
+      <w:proofErr w:type="spellEnd"/>
     </w:p>
     <w:p>
       <w:pPr>
@@ -3619,7 +3691,15 @@
         <w:t xml:space="preserve">ntrar diretamente </w:t>
       </w:r>
       <w:r>
-        <w:t xml:space="preserve">no Dashboard </w:t>
+        <w:t xml:space="preserve">no </w:t>
+      </w:r>
+      <w:proofErr w:type="spellStart"/>
+      <w:r>
+        <w:t>Dashboard</w:t>
+      </w:r>
+      <w:proofErr w:type="spellEnd"/>
+      <w:r>
+        <w:t xml:space="preserve"> </w:t>
       </w:r>
       <w:r>
         <w:t>W</w:t>
@@ -3627,9 +3707,19 @@
       <w:r>
         <w:t xml:space="preserve">eb </w:t>
       </w:r>
-      <w:r>
-        <w:t>Happy Guest</w:t>
-      </w:r>
+      <w:proofErr w:type="spellStart"/>
+      <w:r>
+        <w:t>Happy</w:t>
+      </w:r>
+      <w:proofErr w:type="spellEnd"/>
+      <w:r>
+        <w:t xml:space="preserve"> </w:t>
+      </w:r>
+      <w:proofErr w:type="spellStart"/>
+      <w:r>
+        <w:t>Guest</w:t>
+      </w:r>
+      <w:proofErr w:type="spellEnd"/>
     </w:p>
     <w:p>
       <w:pPr>
@@ -3731,8 +3821,13 @@
       <w:r>
         <w:t xml:space="preserve"> </w:t>
       </w:r>
-      <w:r>
-        <w:t xml:space="preserve">Dashboard </w:t>
+      <w:proofErr w:type="spellStart"/>
+      <w:r>
+        <w:t>Dashboard</w:t>
+      </w:r>
+      <w:proofErr w:type="spellEnd"/>
+      <w:r>
+        <w:t xml:space="preserve"> </w:t>
       </w:r>
       <w:r>
         <w:t>W</w:t>
@@ -3740,9 +3835,19 @@
       <w:r>
         <w:t xml:space="preserve">eb </w:t>
       </w:r>
-      <w:r>
-        <w:t>Happy Guest</w:t>
-      </w:r>
+      <w:proofErr w:type="spellStart"/>
+      <w:r>
+        <w:t>Happy</w:t>
+      </w:r>
+      <w:proofErr w:type="spellEnd"/>
+      <w:r>
+        <w:t xml:space="preserve"> </w:t>
+      </w:r>
+      <w:proofErr w:type="spellStart"/>
+      <w:r>
+        <w:t>Guest</w:t>
+      </w:r>
+      <w:proofErr w:type="spellEnd"/>
     </w:p>
     <w:p>
       <w:pPr>
@@ -3843,8 +3948,13 @@
       <w:r>
         <w:t xml:space="preserve">no </w:t>
       </w:r>
-      <w:r>
-        <w:t xml:space="preserve">Dashboard </w:t>
+      <w:proofErr w:type="spellStart"/>
+      <w:r>
+        <w:t>Dashboard</w:t>
+      </w:r>
+      <w:proofErr w:type="spellEnd"/>
+      <w:r>
+        <w:t xml:space="preserve"> </w:t>
       </w:r>
       <w:r>
         <w:t>W</w:t>
@@ -3852,9 +3962,19 @@
       <w:r>
         <w:t xml:space="preserve">eb </w:t>
       </w:r>
-      <w:r>
-        <w:t>Happy Guest</w:t>
-      </w:r>
+      <w:proofErr w:type="spellStart"/>
+      <w:r>
+        <w:t>Happy</w:t>
+      </w:r>
+      <w:proofErr w:type="spellEnd"/>
+      <w:r>
+        <w:t xml:space="preserve"> </w:t>
+      </w:r>
+      <w:proofErr w:type="spellStart"/>
+      <w:r>
+        <w:t>Guest</w:t>
+      </w:r>
+      <w:proofErr w:type="spellEnd"/>
     </w:p>
     <w:p>
       <w:pPr>

</xml_diff>

<commit_message>
Troca Lembrar Sessão por Terminar Sessão
</commit_message>
<xml_diff>
--- a/Relatórios/User_Stories.docx
+++ b/Relatórios/User_Stories.docx
@@ -318,6 +318,7 @@
     </w:p>
     <w:p>
       <w:pPr>
+        <w:spacing w:after="0"/>
         <w:ind w:firstLine="708"/>
       </w:pPr>
     </w:p>
@@ -348,13 +349,29 @@
         <w:rPr>
           <w:u w:val="single"/>
         </w:rPr>
-        <w:t xml:space="preserve"> - Lembrar Sessão</w:t>
-      </w:r>
-    </w:p>
-    <w:p>
-      <w:pPr>
-        <w:spacing w:after="0"/>
-        <w:ind w:firstLine="708"/>
+        <w:t xml:space="preserve"> </w:t>
+      </w:r>
+      <w:r>
+        <w:rPr>
+          <w:u w:val="single"/>
+        </w:rPr>
+        <w:t>-</w:t>
+      </w:r>
+      <w:r>
+        <w:rPr>
+          <w:u w:val="single"/>
+        </w:rPr>
+        <w:t xml:space="preserve"> Terminar Sessão</w:t>
+      </w:r>
+    </w:p>
+    <w:p>
+      <w:pPr>
+        <w:pStyle w:val="PargrafodaLista"/>
+      </w:pPr>
+    </w:p>
+    <w:p>
+      <w:pPr>
+        <w:pStyle w:val="PargrafodaLista"/>
       </w:pPr>
       <w:r>
         <w:rPr>
@@ -372,8 +389,7 @@
     </w:p>
     <w:p>
       <w:pPr>
-        <w:spacing w:after="0"/>
-        <w:ind w:firstLine="708"/>
+        <w:pStyle w:val="PargrafodaLista"/>
       </w:pPr>
       <w:r>
         <w:rPr>
@@ -386,10 +402,16 @@
         <w:t xml:space="preserve"> </w:t>
       </w:r>
       <w:r>
-        <w:t>E</w:t>
-      </w:r>
-      <w:r>
-        <w:t>ntrar diretamente na aplicação</w:t>
+        <w:t>T</w:t>
+      </w:r>
+      <w:r>
+        <w:t xml:space="preserve">erminar </w:t>
+      </w:r>
+      <w:r>
+        <w:t xml:space="preserve">a minha </w:t>
+      </w:r>
+      <w:r>
+        <w:t>sessão na aplicação</w:t>
       </w:r>
       <w:r>
         <w:t xml:space="preserve"> </w:t>
@@ -400,8 +422,7 @@
     </w:p>
     <w:p>
       <w:pPr>
-        <w:spacing w:after="0"/>
-        <w:ind w:firstLine="708"/>
+        <w:pStyle w:val="PargrafodaLista"/>
       </w:pPr>
       <w:r>
         <w:rPr>
@@ -417,19 +438,20 @@
         <w:t>N</w:t>
       </w:r>
       <w:r>
-        <w:t>ão ser necessário voltar a inserir os meus dados de acesso</w:t>
-      </w:r>
-      <w:r>
-        <w:t xml:space="preserve"> </w:t>
-      </w:r>
-      <w:r>
-        <w:t>no</w:t>
-      </w:r>
-      <w:r>
-        <w:t xml:space="preserve"> login</w:t>
-      </w:r>
-    </w:p>
-    <w:p/>
+        <w:t>ão deixar</w:t>
+      </w:r>
+      <w:r>
+        <w:t xml:space="preserve"> a minha</w:t>
+      </w:r>
+      <w:r>
+        <w:t xml:space="preserve"> sessão iniciada</w:t>
+      </w:r>
+    </w:p>
+    <w:p>
+      <w:pPr>
+        <w:pStyle w:val="PargrafodaLista"/>
+      </w:pPr>
+    </w:p>
     <w:p>
       <w:pPr>
         <w:pStyle w:val="PargrafodaLista"/>
@@ -457,102 +479,79 @@
         <w:rPr>
           <w:u w:val="single"/>
         </w:rPr>
+        <w:t xml:space="preserve"> - Lembrar Sessão</w:t>
+      </w:r>
+    </w:p>
+    <w:p>
+      <w:pPr>
+        <w:spacing w:after="0"/>
+        <w:ind w:firstLine="708"/>
+      </w:pPr>
+      <w:r>
+        <w:rPr>
+          <w:rFonts w:ascii="Calibri" w:hAnsi="Calibri"/>
+          <w:b/>
+        </w:rPr>
+        <w:t>Como:</w:t>
+      </w:r>
+      <w:r>
         <w:t xml:space="preserve"> </w:t>
       </w:r>
       <w:r>
-        <w:rPr>
-          <w:u w:val="single"/>
-        </w:rPr>
-        <w:t>-</w:t>
-      </w:r>
-      <w:r>
-        <w:rPr>
-          <w:u w:val="single"/>
-        </w:rPr>
-        <w:t xml:space="preserve"> Terminar Sessão</w:t>
-      </w:r>
-    </w:p>
-    <w:p>
-      <w:pPr>
-        <w:pStyle w:val="PargrafodaLista"/>
-      </w:pPr>
-    </w:p>
-    <w:p>
-      <w:pPr>
-        <w:pStyle w:val="PargrafodaLista"/>
-      </w:pPr>
-      <w:r>
-        <w:rPr>
-          <w:rFonts w:ascii="Calibri" w:hAnsi="Calibri"/>
-          <w:b/>
-        </w:rPr>
-        <w:t>Como:</w:t>
+        <w:t>Cliente</w:t>
+      </w:r>
+    </w:p>
+    <w:p>
+      <w:pPr>
+        <w:spacing w:after="0"/>
+        <w:ind w:firstLine="708"/>
+      </w:pPr>
+      <w:r>
+        <w:rPr>
+          <w:rFonts w:ascii="Calibri" w:hAnsi="Calibri"/>
+          <w:b/>
+        </w:rPr>
+        <w:t>Quero:</w:t>
       </w:r>
       <w:r>
         <w:t xml:space="preserve"> </w:t>
       </w:r>
       <w:r>
-        <w:t>Cliente</w:t>
-      </w:r>
-    </w:p>
-    <w:p>
-      <w:pPr>
-        <w:pStyle w:val="PargrafodaLista"/>
-      </w:pPr>
-      <w:r>
-        <w:rPr>
-          <w:rFonts w:ascii="Calibri" w:hAnsi="Calibri"/>
-          <w:b/>
-        </w:rPr>
-        <w:t>Quero:</w:t>
+        <w:t>E</w:t>
+      </w:r>
+      <w:r>
+        <w:t>ntrar diretamente na aplicação</w:t>
       </w:r>
       <w:r>
         <w:t xml:space="preserve"> </w:t>
       </w:r>
       <w:r>
-        <w:t>T</w:t>
-      </w:r>
-      <w:r>
-        <w:t xml:space="preserve">erminar </w:t>
-      </w:r>
-      <w:r>
-        <w:t xml:space="preserve">a minha </w:t>
-      </w:r>
-      <w:r>
-        <w:t>sessão na aplicação</w:t>
+        <w:t>mobile</w:t>
+      </w:r>
+    </w:p>
+    <w:p>
+      <w:pPr>
+        <w:spacing w:after="0"/>
+        <w:ind w:firstLine="708"/>
+      </w:pPr>
+      <w:r>
+        <w:rPr>
+          <w:rFonts w:ascii="Calibri" w:hAnsi="Calibri"/>
+          <w:b/>
+        </w:rPr>
+        <w:t>Para:</w:t>
       </w:r>
       <w:r>
         <w:t xml:space="preserve"> </w:t>
       </w:r>
       <w:r>
-        <w:t>mobile</w:t>
-      </w:r>
-    </w:p>
-    <w:p>
-      <w:pPr>
-        <w:pStyle w:val="PargrafodaLista"/>
-      </w:pPr>
-      <w:r>
-        <w:rPr>
-          <w:rFonts w:ascii="Calibri" w:hAnsi="Calibri"/>
-          <w:b/>
-        </w:rPr>
-        <w:t>Para:</w:t>
-      </w:r>
-      <w:r>
-        <w:t xml:space="preserve"> </w:t>
-      </w:r>
-      <w:r>
         <w:t>N</w:t>
       </w:r>
       <w:r>
-        <w:t>ão deixar</w:t>
-      </w:r>
-      <w:r>
-        <w:t xml:space="preserve"> a minha</w:t>
-      </w:r>
-      <w:r>
-        <w:t xml:space="preserve"> sessão iniciada</w:t>
+        <w:t>ão ser necessário voltar a inserir os meus dados de acesso</w:t>
+      </w:r>
+      <w:r>
+        <w:t xml:space="preserve"> no login</w:t>
       </w:r>
     </w:p>
     <w:p>
@@ -910,6 +909,11 @@
     <w:p>
       <w:pPr>
         <w:pStyle w:val="PargrafodaLista"/>
+      </w:pPr>
+    </w:p>
+    <w:p>
+      <w:pPr>
+        <w:pStyle w:val="PargrafodaLista"/>
         <w:numPr>
           <w:ilvl w:val="0"/>
           <w:numId w:val="6"/>
@@ -3459,6 +3463,7 @@
     </w:p>
     <w:p>
       <w:pPr>
+        <w:spacing w:after="0"/>
         <w:ind w:firstLine="708"/>
       </w:pPr>
     </w:p>
@@ -3483,7 +3488,13 @@
         <w:rPr>
           <w:u w:val="single"/>
         </w:rPr>
-        <w:t>2 - Lembrar Sessão</w:t>
+        <w:t>2</w:t>
+      </w:r>
+      <w:r>
+        <w:rPr>
+          <w:u w:val="single"/>
+        </w:rPr>
+        <w:t xml:space="preserve"> - Terminar Sessão</w:t>
       </w:r>
     </w:p>
     <w:p>
@@ -3521,10 +3532,16 @@
         <w:t xml:space="preserve"> </w:t>
       </w:r>
       <w:r>
-        <w:t>E</w:t>
-      </w:r>
-      <w:r>
-        <w:t xml:space="preserve">ntrar diretamente </w:t>
+        <w:t>T</w:t>
+      </w:r>
+      <w:r>
+        <w:t>erminar</w:t>
+      </w:r>
+      <w:r>
+        <w:t>a minha</w:t>
+      </w:r>
+      <w:r>
+        <w:t xml:space="preserve"> sessão </w:t>
       </w:r>
       <w:r>
         <w:t xml:space="preserve">no </w:t>
@@ -3544,8 +3561,7 @@
     </w:p>
     <w:p>
       <w:pPr>
-        <w:spacing w:after="0"/>
-        <w:ind w:firstLine="708"/>
+        <w:pStyle w:val="PargrafodaLista"/>
       </w:pPr>
       <w:r>
         <w:rPr>
@@ -3561,13 +3577,20 @@
         <w:t>N</w:t>
       </w:r>
       <w:r>
-        <w:t>ão ser necessário voltar a inserir os meus dados de acesso</w:t>
-      </w:r>
-      <w:r>
-        <w:t xml:space="preserve"> no login</w:t>
-      </w:r>
-    </w:p>
-    <w:p/>
+        <w:t xml:space="preserve">ão deixar </w:t>
+      </w:r>
+      <w:r>
+        <w:t xml:space="preserve">a minha </w:t>
+      </w:r>
+      <w:r>
+        <w:t>sessão iniciada</w:t>
+      </w:r>
+    </w:p>
+    <w:p>
+      <w:pPr>
+        <w:pStyle w:val="PargrafodaLista"/>
+      </w:pPr>
+    </w:p>
     <w:p>
       <w:pPr>
         <w:pStyle w:val="PargrafodaLista"/>
@@ -3595,7 +3618,7 @@
         <w:rPr>
           <w:u w:val="single"/>
         </w:rPr>
-        <w:t xml:space="preserve"> - Terminar Sessão</w:t>
+        <w:t xml:space="preserve"> - Lembrar Sessão</w:t>
       </w:r>
     </w:p>
     <w:p>
@@ -3633,16 +3656,10 @@
         <w:t xml:space="preserve"> </w:t>
       </w:r>
       <w:r>
-        <w:t>T</w:t>
-      </w:r>
-      <w:r>
-        <w:t>erminar</w:t>
-      </w:r>
-      <w:r>
-        <w:t>a minha</w:t>
-      </w:r>
-      <w:r>
-        <w:t xml:space="preserve"> sessão </w:t>
+        <w:t>E</w:t>
+      </w:r>
+      <w:r>
+        <w:t xml:space="preserve">ntrar diretamente </w:t>
       </w:r>
       <w:r>
         <w:t xml:space="preserve">no </w:t>
@@ -3662,7 +3679,8 @@
     </w:p>
     <w:p>
       <w:pPr>
-        <w:pStyle w:val="PargrafodaLista"/>
+        <w:spacing w:after="0"/>
+        <w:ind w:firstLine="708"/>
       </w:pPr>
       <w:r>
         <w:rPr>
@@ -3678,13 +3696,10 @@
         <w:t>N</w:t>
       </w:r>
       <w:r>
-        <w:t xml:space="preserve">ão deixar </w:t>
-      </w:r>
-      <w:r>
-        <w:t xml:space="preserve">a minha </w:t>
-      </w:r>
-      <w:r>
-        <w:t>sessão iniciada</w:t>
+        <w:t>ão ser necessário voltar a inserir os meus dados de acesso</w:t>
+      </w:r>
+      <w:r>
+        <w:t xml:space="preserve"> no login</w:t>
       </w:r>
     </w:p>
     <w:p>
@@ -3707,19 +3722,7 @@
         <w:rPr>
           <w:u w:val="single"/>
         </w:rPr>
-        <w:t>US</w:t>
-      </w:r>
-      <w:r>
-        <w:rPr>
-          <w:u w:val="single"/>
-        </w:rPr>
-        <w:t>4</w:t>
-      </w:r>
-      <w:r>
-        <w:rPr>
-          <w:u w:val="single"/>
-        </w:rPr>
-        <w:t xml:space="preserve"> - Perfil de Utilizador</w:t>
+        <w:t>US4 - Perfil de Utilizador</w:t>
       </w:r>
     </w:p>
     <w:p>
@@ -3792,19 +3795,7 @@
         <w:rPr>
           <w:u w:val="single"/>
         </w:rPr>
-        <w:t>US</w:t>
-      </w:r>
-      <w:r>
-        <w:rPr>
-          <w:u w:val="single"/>
-        </w:rPr>
-        <w:t>5</w:t>
-      </w:r>
-      <w:r>
-        <w:rPr>
-          <w:u w:val="single"/>
-        </w:rPr>
-        <w:t xml:space="preserve"> - Atualizar Perfil</w:t>
+        <w:t>US5 - Atualizar Perfil</w:t>
       </w:r>
     </w:p>
     <w:p>
@@ -3877,13 +3868,7 @@
         <w:rPr>
           <w:u w:val="single"/>
         </w:rPr>
-        <w:t>US</w:t>
-      </w:r>
-      <w:r>
-        <w:rPr>
-          <w:u w:val="single"/>
-        </w:rPr>
-        <w:t>6</w:t>
+        <w:t>US6</w:t>
       </w:r>
       <w:r>
         <w:rPr>
@@ -3977,19 +3962,7 @@
         <w:rPr>
           <w:u w:val="single"/>
         </w:rPr>
-        <w:t>US</w:t>
-      </w:r>
-      <w:r>
-        <w:rPr>
-          <w:u w:val="single"/>
-        </w:rPr>
-        <w:t>7</w:t>
-      </w:r>
-      <w:r>
-        <w:rPr>
-          <w:u w:val="single"/>
-        </w:rPr>
-        <w:t xml:space="preserve"> - Apagar Perfil</w:t>
+        <w:t>US7 - Apagar Perfil</w:t>
       </w:r>
     </w:p>
     <w:p>

</xml_diff>

<commit_message>
Update Lista User Storie
</commit_message>
<xml_diff>
--- a/Relatórios/User_Stories.docx
+++ b/Relatórios/User_Stories.docx
@@ -2462,7 +2462,13 @@
         <w:rPr>
           <w:u w:val="single"/>
         </w:rPr>
-        <w:t xml:space="preserve"> - Listar Reservas</w:t>
+        <w:t xml:space="preserve"> - Listar </w:t>
+      </w:r>
+      <w:r>
+        <w:rPr>
+          <w:u w:val="single"/>
+        </w:rPr>
+        <w:t>Atividades</w:t>
       </w:r>
     </w:p>
     <w:p>
@@ -2512,7 +2518,13 @@
         <w:t>Para:</w:t>
       </w:r>
       <w:r>
-        <w:t xml:space="preserve"> Saber todos os tipos de reservas disponíveis</w:t>
+        <w:t xml:space="preserve"> Saber todos os tipos de </w:t>
+      </w:r>
+      <w:r>
+        <w:t>atividades</w:t>
+      </w:r>
+      <w:r>
+        <w:t xml:space="preserve"> disponíveis</w:t>
       </w:r>
     </w:p>
     <w:p>

</xml_diff>